<commit_message>
EX1: Update dry document
Signed-off-by: gilikarni <gilikarni@campus.technion.ac.il>
</commit_message>
<xml_diff>
--- a/EX1.docx
+++ b/EX1.docx
@@ -356,15 +356,15 @@
           <w:rFonts w:ascii="Segoe UI Light" w:hAnsi="Segoe UI Light" w:cs="Segoe UI Light" w:hint="cs"/>
           <w:lang w:val="en-US"/>
         </w:rPr>
-        <w:t>W</w:t>
-      </w:r>
-      <w:r>
-        <w:rPr>
-          <w:rFonts w:ascii="Segoe UI Light" w:hAnsi="Segoe UI Light" w:cs="Segoe UI Light" w:hint="cs"/>
-          <w:rtl/>
-          <w:lang w:val="en-US"/>
-        </w:rPr>
-        <w:t xml:space="preserve"> ולכן לא ניתן לחזור לאותו מצב פעמיים. </w:t>
+        <w:t>F</w:t>
+      </w:r>
+      <w:r>
+        <w:rPr>
+          <w:rFonts w:ascii="Segoe UI Light" w:hAnsi="Segoe UI Light" w:cs="Segoe UI Light" w:hint="cs"/>
+          <w:rtl/>
+          <w:lang w:val="en-US"/>
+        </w:rPr>
+        <w:t xml:space="preserve"> ולכן לא ניתן לחזור לאותו מצב פעמיים.</w:t>
       </w:r>
     </w:p>
     <w:p>
@@ -377,56 +377,31 @@
         <w:bidi/>
         <w:rPr>
           <w:rFonts w:ascii="Segoe UI Light" w:hAnsi="Segoe UI Light" w:cs="Segoe UI Light"/>
-          <w:highlight w:val="yellow"/>
-          <w:lang w:val="en-US"/>
-        </w:rPr>
-      </w:pPr>
-      <w:r>
-        <w:rPr>
-          <w:rFonts w:ascii="Segoe UI Light" w:hAnsi="Segoe UI Light" w:cs="Segoe UI Light" w:hint="cs"/>
-          <w:highlight w:val="yellow"/>
-          <w:rtl/>
-          <w:lang w:val="en-US"/>
-        </w:rPr>
-        <w:t xml:space="preserve">מצבי המטרה </w:t>
-      </w:r>
-      <m:oMath>
-        <m:r>
-          <w:rPr>
-            <w:rFonts w:ascii="Cambria Math" w:hAnsi="Cambria Math" w:cs="Segoe UI Light"/>
-            <w:highlight w:val="yellow"/>
-            <w:lang w:val="en-US"/>
-          </w:rPr>
-          <m:t>S=(v, W, B, F)</m:t>
-        </m:r>
-      </m:oMath>
-      <w:r>
-        <w:rPr>
-          <w:rFonts w:ascii="Segoe UI Light" w:eastAsiaTheme="minorEastAsia" w:hAnsi="Segoe UI Light" w:cs="Segoe UI Light" w:hint="cs"/>
-          <w:highlight w:val="yellow"/>
-          <w:rtl/>
-          <w:lang w:val="en-US"/>
-        </w:rPr>
-        <w:t xml:space="preserve">, הם כל המצבים בהם </w:t>
-      </w:r>
-      <m:oMath>
-        <m:r>
-          <w:rPr>
-            <w:rFonts w:ascii="Cambria Math" w:hAnsi="Cambria Math" w:cs="Segoe UI Light"/>
-            <w:highlight w:val="yellow"/>
-            <w:lang w:val="en-US"/>
-          </w:rPr>
-          <m:t>v∈V</m:t>
-        </m:r>
-      </m:oMath>
-      <w:r>
-        <w:rPr>
-          <w:rFonts w:ascii="Segoe UI Light" w:eastAsiaTheme="minorEastAsia" w:hAnsi="Segoe UI Light" w:cs="Segoe UI Light" w:hint="cs"/>
-          <w:highlight w:val="yellow"/>
-          <w:rtl/>
-          <w:lang w:val="en-US"/>
-        </w:rPr>
-        <w:t xml:space="preserve"> וגם </w:t>
+          <w:lang w:val="en-US"/>
+        </w:rPr>
+      </w:pPr>
+      <w:r>
+        <w:rPr>
+          <w:rFonts w:ascii="Segoe UI Light" w:hAnsi="Segoe UI Light" w:cs="Segoe UI Light" w:hint="cs"/>
+          <w:rtl/>
+          <w:lang w:val="en-US"/>
+        </w:rPr>
+        <w:t>מצבי המטרה הם מצבים בהם סיימנו לשרת את כל ההזמנות. כלומר, כל ההזמנות עברו לרשימת ההזמנות הגמורות.</w:t>
+      </w:r>
+      <w:r>
+        <w:rPr>
+          <w:rFonts w:ascii="Segoe UI Light" w:hAnsi="Segoe UI Light" w:cs="Segoe UI Light"/>
+          <w:lang w:val="en-US"/>
+        </w:rPr>
+        <w:t xml:space="preserve"> </w:t>
+      </w:r>
+      <w:r>
+        <w:rPr>
+          <w:rFonts w:ascii="Segoe UI Light" w:hAnsi="Segoe UI Light" w:cs="Segoe UI Light" w:hint="cs"/>
+          <w:rtl/>
+          <w:lang w:val="en-US"/>
+        </w:rPr>
+        <w:t>הניסוח הפורמלי:</w:t>
       </w:r>
     </w:p>
     <w:p>
@@ -434,8 +409,7 @@
         <w:pStyle w:val="a5"/>
         <w:bidi/>
         <w:rPr>
-          <w:rFonts w:ascii="Segoe UI Light" w:eastAsiaTheme="minorEastAsia" w:hAnsi="Segoe UI Light" w:cs="Segoe UI Light"/>
-          <w:highlight w:val="yellow"/>
+          <w:rFonts w:ascii="Segoe UI Light" w:hAnsi="Segoe UI Light" w:cs="Segoe UI Light"/>
           <w:rtl/>
           <w:lang w:val="en-US"/>
         </w:rPr>
@@ -445,74 +419,12 @@
           <m:r>
             <w:rPr>
               <w:rFonts w:ascii="Cambria Math" w:hAnsi="Cambria Math" w:cs="Segoe UI Light"/>
-              <w:highlight w:val="yellow"/>
               <w:lang w:val="en-US"/>
             </w:rPr>
-            <m:t>G=</m:t>
-          </m:r>
-          <m:d>
-            <m:dPr>
-              <m:begChr m:val="{"/>
-              <m:endChr m:val="|"/>
-              <m:ctrlPr>
-                <w:rPr>
-                  <w:rFonts w:ascii="Cambria Math" w:hAnsi="Cambria Math" w:cs="Segoe UI Light"/>
-                  <w:i/>
-                  <w:highlight w:val="yellow"/>
-                  <w:lang w:val="en-US"/>
-                </w:rPr>
-              </m:ctrlPr>
-            </m:dPr>
-            <m:e>
-              <m:r>
-                <w:rPr>
-                  <w:rFonts w:ascii="Cambria Math" w:hAnsi="Cambria Math" w:cs="Segoe UI Light"/>
-                  <w:highlight w:val="yellow"/>
-                  <w:lang w:val="en-US"/>
-                </w:rPr>
-                <m:t>Si=(v, Wi, Bi, Fi)</m:t>
-              </m:r>
-            </m:e>
-          </m:d>
-          <m:r>
-            <w:rPr>
-              <w:rFonts w:ascii="Cambria Math" w:hAnsi="Cambria Math" w:cs="Segoe UI Light"/>
-              <w:highlight w:val="yellow"/>
-              <w:lang w:val="en-US"/>
-            </w:rPr>
-            <m:t>v∈V∧</m:t>
-          </m:r>
-          <m:r>
-            <w:rPr>
-              <w:rFonts w:ascii="Cambria Math" w:hAnsi="Cambria Math" w:cs="Segoe UI Light"/>
-              <w:highlight w:val="yellow"/>
-              <w:lang w:val="en-US"/>
-            </w:rPr>
-            <m:t xml:space="preserve"> }</m:t>
+            <m:t>G={(v, ∅,∅,Ord)|v∈V, ∃i, ti=v}</m:t>
           </m:r>
         </m:oMath>
       </m:oMathPara>
-    </w:p>
-    <w:p>
-      <w:pPr>
-        <w:pStyle w:val="a5"/>
-        <w:bidi/>
-        <w:rPr>
-          <w:rFonts w:ascii="Segoe UI Light" w:hAnsi="Segoe UI Light" w:cs="Segoe UI Light"/>
-          <w:highlight w:val="yellow"/>
-          <w:rtl/>
-          <w:lang w:val="en-US"/>
-        </w:rPr>
-      </w:pPr>
-      <w:r>
-        <w:rPr>
-          <w:rFonts w:ascii="Segoe UI Light" w:hAnsi="Segoe UI Light" w:cs="Segoe UI Light" w:hint="cs"/>
-          <w:highlight w:val="yellow"/>
-          <w:rtl/>
-          <w:lang w:val="en-US"/>
-        </w:rPr>
-        <w:t>להמשיך</w:t>
-      </w:r>
     </w:p>
     <w:p>
       <w:pPr>
@@ -533,18 +445,16 @@
           <w:rtl/>
           <w:lang w:val="en-US"/>
         </w:rPr>
-        <w:t xml:space="preserve">לכל אחת מההזמנות חייב להיות מצב מטרה אחד שבו היא נמצאת בפעם הראשונה ברשימת ההזמנות באוטובוס ומצב מטרה אחד בו היא נמצאת בפעם הראשונה ברשימת ההזמנות הגמורות. אם אין שתי הזמנות שמתחילות או נגמרות במיקומים זהים, כל מצבי המטרה האלו יהיו זרים ולכן בסך </w:t>
-      </w:r>
-      <w:proofErr w:type="spellStart"/>
-      <w:r>
-        <w:rPr>
-          <w:rFonts w:ascii="Segoe UI Light" w:hAnsi="Segoe UI Light" w:cs="Segoe UI Light" w:hint="cs"/>
-          <w:rtl/>
-          <w:lang w:val="en-US"/>
-        </w:rPr>
-        <w:t>הכל</w:t>
-      </w:r>
-      <w:proofErr w:type="spellEnd"/>
+        <w:t xml:space="preserve">אם אין שתי הזמנות שמסתיימות באותו הצומת, מספר מצבי המטרה הוא כמספר צמתי הסיום של ההזמנות. כלומר, מספר צמתי המטרה הוא כמספר ההזמנות </w:t>
+      </w:r>
+      <w:r>
+        <w:rPr>
+          <w:rFonts w:ascii="Segoe UI Light" w:hAnsi="Segoe UI Light" w:cs="Segoe UI Light"/>
+          <w:rtl/>
+          <w:lang w:val="en-US"/>
+        </w:rPr>
+        <w:t>–</w:t>
+      </w:r>
       <w:r>
         <w:rPr>
           <w:rFonts w:ascii="Segoe UI Light" w:hAnsi="Segoe UI Light" w:cs="Segoe UI Light" w:hint="cs"/>
@@ -558,15 +468,15 @@
           <w:rFonts w:ascii="Segoe UI Light" w:hAnsi="Segoe UI Light" w:cs="Segoe UI Light"/>
           <w:lang w:val="en-US"/>
         </w:rPr>
-        <w:t>2k</w:t>
-      </w:r>
-      <w:r>
-        <w:rPr>
-          <w:rFonts w:ascii="Segoe UI Light" w:hAnsi="Segoe UI Light" w:cs="Segoe UI Light" w:hint="cs"/>
-          <w:rtl/>
-          <w:lang w:val="en-US"/>
-        </w:rPr>
-        <w:t xml:space="preserve"> מצבים.</w:t>
+        <w:t>k</w:t>
+      </w:r>
+      <w:r>
+        <w:rPr>
+          <w:rFonts w:ascii="Segoe UI Light" w:hAnsi="Segoe UI Light" w:cs="Segoe UI Light" w:hint="cs"/>
+          <w:rtl/>
+          <w:lang w:val="en-US"/>
+        </w:rPr>
+        <w:t>.</w:t>
       </w:r>
     </w:p>
     <w:p>
@@ -588,7 +498,17 @@
           <w:rtl/>
           <w:lang w:val="en-US"/>
         </w:rPr>
-        <w:t xml:space="preserve">מהגדרת האופרטור, כל המצבים </w:t>
+        <w:t>לפי ה</w:t>
+      </w:r>
+      <w:bookmarkStart w:id="0" w:name="_GoBack"/>
+      <w:bookmarkEnd w:id="0"/>
+      <w:r>
+        <w:rPr>
+          <w:rFonts w:ascii="Segoe UI Light" w:hAnsi="Segoe UI Light" w:cs="Segoe UI Light" w:hint="cs"/>
+          <w:rtl/>
+          <w:lang w:val="en-US"/>
+        </w:rPr>
+        <w:t xml:space="preserve">גדרת התרגיל, הגרף </w:t>
       </w:r>
       <w:proofErr w:type="spellStart"/>
       <w:r>
@@ -597,7 +517,7 @@
           <w:rtl/>
           <w:lang w:val="en-US"/>
         </w:rPr>
-        <w:t>הישיגים</w:t>
+        <w:t>קשיר</w:t>
       </w:r>
       <w:proofErr w:type="spellEnd"/>
       <w:r>
@@ -606,7 +526,15 @@
           <w:rtl/>
           <w:lang w:val="en-US"/>
         </w:rPr>
-        <w:t xml:space="preserve"> בגרף הם מצבי מטרה, לכן, בפרט לא ייתכנו בורות </w:t>
+        <w:t xml:space="preserve">, לכן, מכל מצב שאינו מצב מטרה תמיד אפשר להעלות מישהו על האוטובוס או להוריד </w:t>
+      </w:r>
+      <w:r>
+        <w:rPr>
+          <w:rFonts w:ascii="Segoe UI Light" w:hAnsi="Segoe UI Light" w:cs="Segoe UI Light" w:hint="cs"/>
+          <w:rtl/>
+          <w:lang w:val="en-US"/>
+        </w:rPr>
+        <w:t xml:space="preserve">מישהו מהאוטובוס ובכך נעבור למצב אחר. כלומר, תמיד אפשר להתקדם ולכן אין בורות </w:t>
       </w:r>
       <w:proofErr w:type="spellStart"/>
       <w:r>
@@ -624,7 +552,7 @@
           <w:rtl/>
           <w:lang w:val="en-US"/>
         </w:rPr>
-        <w:t xml:space="preserve"> שאינם מצבי מטרה.</w:t>
+        <w:t>.</w:t>
       </w:r>
     </w:p>
     <w:p>
@@ -807,21 +735,37 @@
           <w:rtl/>
           <w:lang w:val="en-US"/>
         </w:rPr>
-        <w:t>העומק המינימלי הוא 1, בהנחה שמצב מטרה ישיג מ</w:t>
-      </w:r>
-      <w:r>
-        <w:rPr>
-          <w:rFonts w:ascii="Segoe UI Light" w:hAnsi="Segoe UI Light" w:cs="Segoe UI Light" w:hint="cs"/>
-          <w:rtl/>
-          <w:lang w:val="en-US"/>
-        </w:rPr>
-        <w:t xml:space="preserve">צומת המקור. לפי סעיף 5, אמרנו שיש </w:t>
+        <w:t xml:space="preserve">העומק המינימלי שנוכל למצוא הוא אם בכל מצב שנעבור מלבד הראשון והאחרון יעלה מישהו על האוטובוס וירד מישהו מהאוטובוס, במצב הראשון, רק יעלה ובאחרון רק ירד. במצב כזה, העומק הוא </w:t>
       </w:r>
       <w:r>
         <w:rPr>
           <w:rFonts w:ascii="Segoe UI Light" w:hAnsi="Segoe UI Light" w:cs="Segoe UI Light"/>
           <w:lang w:val="en-US"/>
         </w:rPr>
+        <w:t>k+1</w:t>
+      </w:r>
+      <w:r>
+        <w:rPr>
+          <w:rFonts w:ascii="Segoe UI Light" w:hAnsi="Segoe UI Light" w:cs="Segoe UI Light" w:hint="cs"/>
+          <w:rtl/>
+          <w:lang w:val="en-US"/>
+        </w:rPr>
+        <w:t xml:space="preserve">. העומק המקסימלי שנוכל למצוא הוא אם בכל מצב עולה רק הזמנה </w:t>
+      </w:r>
+      <w:r>
+        <w:rPr>
+          <w:rFonts w:ascii="Segoe UI Light" w:hAnsi="Segoe UI Light" w:cs="Segoe UI Light" w:hint="cs"/>
+          <w:rtl/>
+          <w:lang w:val="en-US"/>
+        </w:rPr>
+        <w:lastRenderedPageBreak/>
+        <w:t xml:space="preserve">אחת לאוטובוס או יורדת הזמנה אחת מהאוטובוס. כל הזמנה עולה פעם אחת ויורדת פעם אחת ולכן העומק המקסימלי הוא </w:t>
+      </w:r>
+      <w:r>
+        <w:rPr>
+          <w:rFonts w:ascii="Segoe UI Light" w:hAnsi="Segoe UI Light" w:cs="Segoe UI Light"/>
+          <w:lang w:val="en-US"/>
+        </w:rPr>
         <w:t>2k</w:t>
       </w:r>
       <w:r>
@@ -830,25 +774,8 @@
           <w:rtl/>
           <w:lang w:val="en-US"/>
         </w:rPr>
-        <w:t xml:space="preserve"> מצבי מטרה. כיוון שמהגדרת האופרטור נעבור רק במצבי מטרה, העומק המקסימלי יהיה </w:t>
-      </w:r>
-      <w:r>
-        <w:rPr>
-          <w:rFonts w:ascii="Segoe UI Light" w:hAnsi="Segoe UI Light" w:cs="Segoe UI Light"/>
-          <w:lang w:val="en-US"/>
-        </w:rPr>
-        <w:t>2k+1</w:t>
-      </w:r>
-      <w:r>
-        <w:rPr>
-          <w:rFonts w:ascii="Segoe UI Light" w:hAnsi="Segoe UI Light" w:cs="Segoe UI Light" w:hint="cs"/>
-          <w:rtl/>
-          <w:lang w:val="en-US"/>
-        </w:rPr>
-        <w:t>. הוספנו 1 כיוון שעוברים גם בצומת המקור.</w:t>
-      </w:r>
-      <w:bookmarkStart w:id="0" w:name="_GoBack"/>
-      <w:bookmarkEnd w:id="0"/>
+        <w:t>.</w:t>
+      </w:r>
     </w:p>
     <w:sectPr>
       <w:pgSz w:w="11906" w:h="16838"/>
@@ -1884,7 +1811,7 @@
 </file>
 
 <file path=customXml/itemProps1.xml><?xml version="1.0" encoding="utf-8"?>
-<ds:datastoreItem xmlns:ds="http://schemas.openxmlformats.org/officeDocument/2006/customXml" ds:itemID="{EDD7BF04-A760-4EC2-8CAE-68105E485A2F}">
+<ds:datastoreItem xmlns:ds="http://schemas.openxmlformats.org/officeDocument/2006/customXml" ds:itemID="{75267B87-129D-4998-8DFC-B9CCE666A34B}">
   <ds:schemaRefs>
     <ds:schemaRef ds:uri="http://schemas.openxmlformats.org/officeDocument/2006/bibliography"/>
   </ds:schemaRefs>

</xml_diff>